<commit_message>
Fixing typo in SRS
</commit_message>
<xml_diff>
--- a/Document/SRS Document - 3.1.0.docx
+++ b/Document/SRS Document - 3.1.0.docx
@@ -117,7 +117,10 @@
         <w:t>.</w:t>
       </w:r>
       <w:r>
-        <w:t xml:space="preserve">0 </w:t>
+        <w:t>1</w:t>
+      </w:r>
+      <w:r>
+        <w:t xml:space="preserve"> </w:t>
       </w:r>
       <w:proofErr w:type="spellStart"/>
       <w:r>
@@ -385,8 +388,6 @@
         </w:rPr>
         <w:fldChar w:fldCharType="separate"/>
       </w:r>
-      <w:bookmarkStart w:id="6" w:name="_GoBack"/>
-      <w:bookmarkEnd w:id="6"/>
       <w:r>
         <w:t>Daftar Isi</w:t>
       </w:r>
@@ -2248,7 +2249,7 @@
       <w:pPr>
         <w:pStyle w:val="TOCEntry"/>
       </w:pPr>
-      <w:bookmarkStart w:id="7" w:name="_Toc25761431"/>
+      <w:bookmarkStart w:id="6" w:name="_Toc25761431"/>
       <w:proofErr w:type="spellStart"/>
       <w:r>
         <w:t>Riwayat</w:t>
@@ -2261,7 +2262,7 @@
       <w:r>
         <w:t>Revisi</w:t>
       </w:r>
-      <w:bookmarkEnd w:id="7"/>
+      <w:bookmarkEnd w:id="6"/>
       <w:proofErr w:type="spellEnd"/>
     </w:p>
     <w:tbl>
@@ -3004,8 +3005,13 @@
               <w:spacing w:before="40" w:after="40"/>
             </w:pPr>
             <w:r>
-              <w:t>3.1.0</w:t>
-            </w:r>
+              <w:t>3.1.</w:t>
+            </w:r>
+            <w:r>
+              <w:t>1</w:t>
+            </w:r>
+            <w:bookmarkStart w:id="7" w:name="_GoBack"/>
+            <w:bookmarkEnd w:id="7"/>
           </w:p>
         </w:tc>
       </w:tr>
@@ -4309,8 +4315,8 @@
       <w:pPr>
         <w:pStyle w:val="Heading2"/>
       </w:pPr>
-      <w:bookmarkStart w:id="23" w:name="_Toc439994674"/>
-      <w:bookmarkStart w:id="24" w:name="_Toc25761439"/>
+      <w:bookmarkStart w:id="23" w:name="_Toc25761439"/>
+      <w:bookmarkStart w:id="24" w:name="_Toc439994674"/>
       <w:r>
         <w:rPr>
           <w:lang w:val="id-ID"/>
@@ -4323,374 +4329,374 @@
         </w:rPr>
         <w:t xml:space="preserve"> Produk</w:t>
       </w:r>
+      <w:bookmarkEnd w:id="23"/>
+      <w:r>
+        <w:rPr>
+          <w:lang w:val="id-ID"/>
+        </w:rPr>
+        <w:t xml:space="preserve"> </w:t>
+      </w:r>
       <w:bookmarkEnd w:id="24"/>
-      <w:r>
-        <w:rPr>
+    </w:p>
+    <w:p>
+      <w:pPr>
+        <w:pStyle w:val="template"/>
+        <w:rPr>
+          <w:i w:val="0"/>
           <w:lang w:val="id-ID"/>
         </w:rPr>
-        <w:t xml:space="preserve"> </w:t>
-      </w:r>
-      <w:bookmarkEnd w:id="23"/>
+      </w:pPr>
+      <w:proofErr w:type="spellStart"/>
+      <w:r>
+        <w:rPr>
+          <w:i w:val="0"/>
+        </w:rPr>
+        <w:t>Sistem</w:t>
+      </w:r>
+      <w:proofErr w:type="spellEnd"/>
+      <w:r>
+        <w:rPr>
+          <w:i w:val="0"/>
+        </w:rPr>
+        <w:t xml:space="preserve"> yang </w:t>
+      </w:r>
+      <w:proofErr w:type="spellStart"/>
+      <w:r>
+        <w:rPr>
+          <w:i w:val="0"/>
+        </w:rPr>
+        <w:t>akan</w:t>
+      </w:r>
+      <w:proofErr w:type="spellEnd"/>
+      <w:r>
+        <w:rPr>
+          <w:i w:val="0"/>
+        </w:rPr>
+        <w:t xml:space="preserve"> </w:t>
+      </w:r>
+      <w:proofErr w:type="spellStart"/>
+      <w:r>
+        <w:rPr>
+          <w:i w:val="0"/>
+        </w:rPr>
+        <w:t>dibangun</w:t>
+      </w:r>
+      <w:proofErr w:type="spellEnd"/>
+      <w:r>
+        <w:rPr>
+          <w:i w:val="0"/>
+        </w:rPr>
+        <w:t xml:space="preserve"> </w:t>
+      </w:r>
+      <w:proofErr w:type="spellStart"/>
+      <w:r>
+        <w:rPr>
+          <w:i w:val="0"/>
+        </w:rPr>
+        <w:t>merupakan</w:t>
+      </w:r>
+      <w:proofErr w:type="spellEnd"/>
+      <w:r>
+        <w:rPr>
+          <w:i w:val="0"/>
+        </w:rPr>
+        <w:t xml:space="preserve"> </w:t>
+      </w:r>
+      <w:proofErr w:type="spellStart"/>
+      <w:r>
+        <w:rPr>
+          <w:i w:val="0"/>
+        </w:rPr>
+        <w:t>sistem</w:t>
+      </w:r>
+      <w:proofErr w:type="spellEnd"/>
+      <w:r>
+        <w:rPr>
+          <w:i w:val="0"/>
+        </w:rPr>
+        <w:t xml:space="preserve"> yang </w:t>
+      </w:r>
+      <w:proofErr w:type="spellStart"/>
+      <w:r>
+        <w:rPr>
+          <w:i w:val="0"/>
+        </w:rPr>
+        <w:t>dapat</w:t>
+      </w:r>
+      <w:proofErr w:type="spellEnd"/>
+      <w:r>
+        <w:rPr>
+          <w:i w:val="0"/>
+        </w:rPr>
+        <w:t xml:space="preserve"> </w:t>
+      </w:r>
+      <w:proofErr w:type="spellStart"/>
+      <w:r>
+        <w:rPr>
+          <w:i w:val="0"/>
+        </w:rPr>
+        <w:t>digunakan</w:t>
+      </w:r>
+      <w:proofErr w:type="spellEnd"/>
+      <w:r>
+        <w:rPr>
+          <w:i w:val="0"/>
+        </w:rPr>
+        <w:t xml:space="preserve"> </w:t>
+      </w:r>
+      <w:proofErr w:type="spellStart"/>
+      <w:r>
+        <w:rPr>
+          <w:i w:val="0"/>
+        </w:rPr>
+        <w:t>untuk</w:t>
+      </w:r>
+      <w:proofErr w:type="spellEnd"/>
+      <w:r>
+        <w:rPr>
+          <w:i w:val="0"/>
+        </w:rPr>
+        <w:t xml:space="preserve"> </w:t>
+      </w:r>
+      <w:proofErr w:type="spellStart"/>
+      <w:r>
+        <w:rPr>
+          <w:i w:val="0"/>
+        </w:rPr>
+        <w:t>melakukan</w:t>
+      </w:r>
+      <w:proofErr w:type="spellEnd"/>
+      <w:r>
+        <w:rPr>
+          <w:i w:val="0"/>
+        </w:rPr>
+        <w:t xml:space="preserve"> </w:t>
+      </w:r>
+      <w:proofErr w:type="spellStart"/>
+      <w:r>
+        <w:rPr>
+          <w:i w:val="0"/>
+        </w:rPr>
+        <w:t>pembayaran</w:t>
+      </w:r>
+      <w:proofErr w:type="spellEnd"/>
+      <w:r>
+        <w:rPr>
+          <w:i w:val="0"/>
+        </w:rPr>
+        <w:t xml:space="preserve"> </w:t>
+      </w:r>
+      <w:proofErr w:type="spellStart"/>
+      <w:r>
+        <w:rPr>
+          <w:i w:val="0"/>
+        </w:rPr>
+        <w:t>pada</w:t>
+      </w:r>
+      <w:proofErr w:type="spellEnd"/>
+      <w:r>
+        <w:rPr>
+          <w:i w:val="0"/>
+        </w:rPr>
+        <w:t xml:space="preserve"> </w:t>
+      </w:r>
+      <w:proofErr w:type="spellStart"/>
+      <w:r>
+        <w:rPr>
+          <w:i w:val="0"/>
+        </w:rPr>
+        <w:t>suatu</w:t>
+      </w:r>
+      <w:proofErr w:type="spellEnd"/>
+      <w:r>
+        <w:rPr>
+          <w:i w:val="0"/>
+        </w:rPr>
+        <w:t xml:space="preserve"> </w:t>
+      </w:r>
+      <w:proofErr w:type="spellStart"/>
+      <w:r>
+        <w:rPr>
+          <w:i w:val="0"/>
+        </w:rPr>
+        <w:t>toko</w:t>
+      </w:r>
+      <w:proofErr w:type="spellEnd"/>
+      <w:r>
+        <w:rPr>
+          <w:i w:val="0"/>
+        </w:rPr>
+        <w:t xml:space="preserve"> </w:t>
+      </w:r>
+      <w:proofErr w:type="spellStart"/>
+      <w:r>
+        <w:rPr>
+          <w:i w:val="0"/>
+        </w:rPr>
+        <w:t>serta</w:t>
+      </w:r>
+      <w:proofErr w:type="spellEnd"/>
+      <w:r>
+        <w:rPr>
+          <w:i w:val="0"/>
+        </w:rPr>
+        <w:t xml:space="preserve"> </w:t>
+      </w:r>
+      <w:proofErr w:type="spellStart"/>
+      <w:r>
+        <w:rPr>
+          <w:i w:val="0"/>
+        </w:rPr>
+        <w:t>dapat</w:t>
+      </w:r>
+      <w:proofErr w:type="spellEnd"/>
+      <w:r>
+        <w:rPr>
+          <w:i w:val="0"/>
+        </w:rPr>
+        <w:t xml:space="preserve"> </w:t>
+      </w:r>
+      <w:proofErr w:type="spellStart"/>
+      <w:r>
+        <w:rPr>
+          <w:i w:val="0"/>
+        </w:rPr>
+        <w:t>mengelola</w:t>
+      </w:r>
+      <w:proofErr w:type="spellEnd"/>
+      <w:r>
+        <w:rPr>
+          <w:i w:val="0"/>
+        </w:rPr>
+        <w:t xml:space="preserve"> data </w:t>
+      </w:r>
+      <w:proofErr w:type="spellStart"/>
+      <w:r>
+        <w:rPr>
+          <w:i w:val="0"/>
+        </w:rPr>
+        <w:t>pembelian</w:t>
+      </w:r>
+      <w:proofErr w:type="spellEnd"/>
+      <w:r>
+        <w:rPr>
+          <w:i w:val="0"/>
+        </w:rPr>
+        <w:t xml:space="preserve"> </w:t>
+      </w:r>
+      <w:proofErr w:type="spellStart"/>
+      <w:r>
+        <w:rPr>
+          <w:i w:val="0"/>
+        </w:rPr>
+        <w:t>dan</w:t>
+      </w:r>
+      <w:proofErr w:type="spellEnd"/>
+      <w:r>
+        <w:rPr>
+          <w:i w:val="0"/>
+        </w:rPr>
+        <w:t xml:space="preserve"> </w:t>
+      </w:r>
+      <w:proofErr w:type="spellStart"/>
+      <w:r>
+        <w:rPr>
+          <w:i w:val="0"/>
+        </w:rPr>
+        <w:t>penjualan</w:t>
+      </w:r>
+      <w:proofErr w:type="spellEnd"/>
+      <w:r>
+        <w:rPr>
+          <w:i w:val="0"/>
+        </w:rPr>
+        <w:t xml:space="preserve"> </w:t>
+      </w:r>
+      <w:proofErr w:type="spellStart"/>
+      <w:r>
+        <w:rPr>
+          <w:i w:val="0"/>
+        </w:rPr>
+        <w:t>barang</w:t>
+      </w:r>
+      <w:proofErr w:type="spellEnd"/>
+      <w:r>
+        <w:rPr>
+          <w:i w:val="0"/>
+        </w:rPr>
+        <w:t xml:space="preserve"> </w:t>
+      </w:r>
+      <w:proofErr w:type="spellStart"/>
+      <w:r>
+        <w:rPr>
+          <w:i w:val="0"/>
+        </w:rPr>
+        <w:t>pada</w:t>
+      </w:r>
+      <w:proofErr w:type="spellEnd"/>
+      <w:r>
+        <w:rPr>
+          <w:i w:val="0"/>
+        </w:rPr>
+        <w:t xml:space="preserve"> </w:t>
+      </w:r>
+      <w:proofErr w:type="spellStart"/>
+      <w:r>
+        <w:rPr>
+          <w:i w:val="0"/>
+        </w:rPr>
+        <w:t>suatu</w:t>
+      </w:r>
+      <w:proofErr w:type="spellEnd"/>
+      <w:r>
+        <w:rPr>
+          <w:i w:val="0"/>
+        </w:rPr>
+        <w:t xml:space="preserve"> </w:t>
+      </w:r>
+      <w:proofErr w:type="spellStart"/>
+      <w:r>
+        <w:rPr>
+          <w:i w:val="0"/>
+        </w:rPr>
+        <w:t>toko</w:t>
+      </w:r>
+      <w:proofErr w:type="spellEnd"/>
+      <w:r>
+        <w:rPr>
+          <w:i w:val="0"/>
+        </w:rPr>
+        <w:t>.</w:t>
+      </w:r>
     </w:p>
     <w:p>
       <w:pPr>
         <w:pStyle w:val="template"/>
         <w:rPr>
-          <w:i w:val="0"/>
           <w:lang w:val="id-ID"/>
         </w:rPr>
       </w:pPr>
-      <w:proofErr w:type="spellStart"/>
-      <w:r>
-        <w:rPr>
-          <w:i w:val="0"/>
-        </w:rPr>
-        <w:t>Sistem</w:t>
-      </w:r>
-      <w:proofErr w:type="spellEnd"/>
-      <w:r>
-        <w:rPr>
-          <w:i w:val="0"/>
-        </w:rPr>
-        <w:t xml:space="preserve"> yang </w:t>
-      </w:r>
-      <w:proofErr w:type="spellStart"/>
-      <w:r>
-        <w:rPr>
-          <w:i w:val="0"/>
-        </w:rPr>
-        <w:t>akan</w:t>
-      </w:r>
-      <w:proofErr w:type="spellEnd"/>
-      <w:r>
-        <w:rPr>
-          <w:i w:val="0"/>
-        </w:rPr>
-        <w:t xml:space="preserve"> </w:t>
-      </w:r>
-      <w:proofErr w:type="spellStart"/>
-      <w:r>
-        <w:rPr>
-          <w:i w:val="0"/>
-        </w:rPr>
-        <w:t>dibangun</w:t>
-      </w:r>
-      <w:proofErr w:type="spellEnd"/>
-      <w:r>
-        <w:rPr>
-          <w:i w:val="0"/>
-        </w:rPr>
-        <w:t xml:space="preserve"> </w:t>
-      </w:r>
-      <w:proofErr w:type="spellStart"/>
-      <w:r>
-        <w:rPr>
-          <w:i w:val="0"/>
-        </w:rPr>
-        <w:t>merupakan</w:t>
-      </w:r>
-      <w:proofErr w:type="spellEnd"/>
-      <w:r>
-        <w:rPr>
-          <w:i w:val="0"/>
-        </w:rPr>
-        <w:t xml:space="preserve"> </w:t>
-      </w:r>
-      <w:proofErr w:type="spellStart"/>
-      <w:r>
-        <w:rPr>
-          <w:i w:val="0"/>
-        </w:rPr>
-        <w:t>sistem</w:t>
-      </w:r>
-      <w:proofErr w:type="spellEnd"/>
-      <w:r>
-        <w:rPr>
-          <w:i w:val="0"/>
-        </w:rPr>
-        <w:t xml:space="preserve"> yang </w:t>
-      </w:r>
-      <w:proofErr w:type="spellStart"/>
-      <w:r>
-        <w:rPr>
-          <w:i w:val="0"/>
-        </w:rPr>
-        <w:t>dapat</w:t>
-      </w:r>
-      <w:proofErr w:type="spellEnd"/>
-      <w:r>
-        <w:rPr>
-          <w:i w:val="0"/>
-        </w:rPr>
-        <w:t xml:space="preserve"> </w:t>
-      </w:r>
-      <w:proofErr w:type="spellStart"/>
-      <w:r>
-        <w:rPr>
-          <w:i w:val="0"/>
-        </w:rPr>
-        <w:t>digunakan</w:t>
-      </w:r>
-      <w:proofErr w:type="spellEnd"/>
-      <w:r>
-        <w:rPr>
-          <w:i w:val="0"/>
-        </w:rPr>
-        <w:t xml:space="preserve"> </w:t>
-      </w:r>
-      <w:proofErr w:type="spellStart"/>
-      <w:r>
-        <w:rPr>
-          <w:i w:val="0"/>
-        </w:rPr>
-        <w:t>untuk</w:t>
-      </w:r>
-      <w:proofErr w:type="spellEnd"/>
-      <w:r>
-        <w:rPr>
-          <w:i w:val="0"/>
-        </w:rPr>
-        <w:t xml:space="preserve"> </w:t>
-      </w:r>
-      <w:proofErr w:type="spellStart"/>
-      <w:r>
-        <w:rPr>
-          <w:i w:val="0"/>
-        </w:rPr>
-        <w:t>melakukan</w:t>
-      </w:r>
-      <w:proofErr w:type="spellEnd"/>
-      <w:r>
-        <w:rPr>
-          <w:i w:val="0"/>
-        </w:rPr>
-        <w:t xml:space="preserve"> </w:t>
-      </w:r>
-      <w:proofErr w:type="spellStart"/>
-      <w:r>
-        <w:rPr>
-          <w:i w:val="0"/>
-        </w:rPr>
-        <w:t>pembayaran</w:t>
-      </w:r>
-      <w:proofErr w:type="spellEnd"/>
-      <w:r>
-        <w:rPr>
-          <w:i w:val="0"/>
-        </w:rPr>
-        <w:t xml:space="preserve"> </w:t>
-      </w:r>
-      <w:proofErr w:type="spellStart"/>
-      <w:r>
-        <w:rPr>
-          <w:i w:val="0"/>
-        </w:rPr>
-        <w:t>pada</w:t>
-      </w:r>
-      <w:proofErr w:type="spellEnd"/>
-      <w:r>
-        <w:rPr>
-          <w:i w:val="0"/>
-        </w:rPr>
-        <w:t xml:space="preserve"> </w:t>
-      </w:r>
-      <w:proofErr w:type="spellStart"/>
-      <w:r>
-        <w:rPr>
-          <w:i w:val="0"/>
-        </w:rPr>
-        <w:t>suatu</w:t>
-      </w:r>
-      <w:proofErr w:type="spellEnd"/>
-      <w:r>
-        <w:rPr>
-          <w:i w:val="0"/>
-        </w:rPr>
-        <w:t xml:space="preserve"> </w:t>
-      </w:r>
-      <w:proofErr w:type="spellStart"/>
-      <w:r>
-        <w:rPr>
-          <w:i w:val="0"/>
-        </w:rPr>
-        <w:t>toko</w:t>
-      </w:r>
-      <w:proofErr w:type="spellEnd"/>
-      <w:r>
-        <w:rPr>
-          <w:i w:val="0"/>
-        </w:rPr>
-        <w:t xml:space="preserve"> </w:t>
-      </w:r>
-      <w:proofErr w:type="spellStart"/>
-      <w:r>
-        <w:rPr>
-          <w:i w:val="0"/>
-        </w:rPr>
-        <w:t>serta</w:t>
-      </w:r>
-      <w:proofErr w:type="spellEnd"/>
-      <w:r>
-        <w:rPr>
-          <w:i w:val="0"/>
-        </w:rPr>
-        <w:t xml:space="preserve"> </w:t>
-      </w:r>
-      <w:proofErr w:type="spellStart"/>
-      <w:r>
-        <w:rPr>
-          <w:i w:val="0"/>
-        </w:rPr>
-        <w:t>dapat</w:t>
-      </w:r>
-      <w:proofErr w:type="spellEnd"/>
-      <w:r>
-        <w:rPr>
-          <w:i w:val="0"/>
-        </w:rPr>
-        <w:t xml:space="preserve"> </w:t>
-      </w:r>
-      <w:proofErr w:type="spellStart"/>
-      <w:r>
-        <w:rPr>
-          <w:i w:val="0"/>
-        </w:rPr>
-        <w:t>mengelola</w:t>
-      </w:r>
-      <w:proofErr w:type="spellEnd"/>
-      <w:r>
-        <w:rPr>
-          <w:i w:val="0"/>
-        </w:rPr>
-        <w:t xml:space="preserve"> data </w:t>
-      </w:r>
-      <w:proofErr w:type="spellStart"/>
-      <w:r>
-        <w:rPr>
-          <w:i w:val="0"/>
-        </w:rPr>
-        <w:t>pembelian</w:t>
-      </w:r>
-      <w:proofErr w:type="spellEnd"/>
-      <w:r>
-        <w:rPr>
-          <w:i w:val="0"/>
-        </w:rPr>
-        <w:t xml:space="preserve"> </w:t>
-      </w:r>
-      <w:proofErr w:type="spellStart"/>
-      <w:r>
-        <w:rPr>
-          <w:i w:val="0"/>
-        </w:rPr>
-        <w:t>dan</w:t>
-      </w:r>
-      <w:proofErr w:type="spellEnd"/>
-      <w:r>
-        <w:rPr>
-          <w:i w:val="0"/>
-        </w:rPr>
-        <w:t xml:space="preserve"> </w:t>
-      </w:r>
-      <w:proofErr w:type="spellStart"/>
-      <w:r>
-        <w:rPr>
-          <w:i w:val="0"/>
-        </w:rPr>
-        <w:t>penjualan</w:t>
-      </w:r>
-      <w:proofErr w:type="spellEnd"/>
-      <w:r>
-        <w:rPr>
-          <w:i w:val="0"/>
-        </w:rPr>
-        <w:t xml:space="preserve"> </w:t>
-      </w:r>
-      <w:proofErr w:type="spellStart"/>
-      <w:r>
-        <w:rPr>
-          <w:i w:val="0"/>
-        </w:rPr>
-        <w:t>barang</w:t>
-      </w:r>
-      <w:proofErr w:type="spellEnd"/>
-      <w:r>
-        <w:rPr>
-          <w:i w:val="0"/>
-        </w:rPr>
-        <w:t xml:space="preserve"> </w:t>
-      </w:r>
-      <w:proofErr w:type="spellStart"/>
-      <w:r>
-        <w:rPr>
-          <w:i w:val="0"/>
-        </w:rPr>
-        <w:t>pada</w:t>
-      </w:r>
-      <w:proofErr w:type="spellEnd"/>
-      <w:r>
-        <w:rPr>
-          <w:i w:val="0"/>
-        </w:rPr>
-        <w:t xml:space="preserve"> </w:t>
-      </w:r>
-      <w:proofErr w:type="spellStart"/>
-      <w:r>
-        <w:rPr>
-          <w:i w:val="0"/>
-        </w:rPr>
-        <w:t>suatu</w:t>
-      </w:r>
-      <w:proofErr w:type="spellEnd"/>
-      <w:r>
-        <w:rPr>
-          <w:i w:val="0"/>
-        </w:rPr>
-        <w:t xml:space="preserve"> </w:t>
-      </w:r>
-      <w:proofErr w:type="spellStart"/>
-      <w:r>
-        <w:rPr>
-          <w:i w:val="0"/>
-        </w:rPr>
-        <w:t>toko</w:t>
-      </w:r>
-      <w:proofErr w:type="spellEnd"/>
-      <w:r>
-        <w:rPr>
-          <w:i w:val="0"/>
-        </w:rPr>
-        <w:t>.</w:t>
-      </w:r>
-    </w:p>
-    <w:p>
-      <w:pPr>
-        <w:pStyle w:val="template"/>
+    </w:p>
+    <w:p>
+      <w:pPr>
+        <w:pStyle w:val="Heading2"/>
+      </w:pPr>
+      <w:bookmarkStart w:id="25" w:name="_Toc25761440"/>
+      <w:bookmarkStart w:id="26" w:name="_Toc439994675"/>
+      <w:r>
         <w:rPr>
           <w:lang w:val="id-ID"/>
         </w:rPr>
-      </w:pPr>
-    </w:p>
-    <w:p>
-      <w:pPr>
-        <w:pStyle w:val="Heading2"/>
-      </w:pPr>
-      <w:bookmarkStart w:id="25" w:name="_Toc439994675"/>
-      <w:bookmarkStart w:id="26" w:name="_Toc25761440"/>
+        <w:t>Fungsi Produk</w:t>
+      </w:r>
+      <w:bookmarkEnd w:id="25"/>
       <w:r>
         <w:rPr>
           <w:lang w:val="id-ID"/>
         </w:rPr>
-        <w:t>Fungsi Produk</w:t>
+        <w:t xml:space="preserve"> </w:t>
       </w:r>
       <w:bookmarkEnd w:id="26"/>
-      <w:r>
-        <w:rPr>
-          <w:lang w:val="id-ID"/>
-        </w:rPr>
-        <w:t xml:space="preserve"> </w:t>
-      </w:r>
-      <w:bookmarkEnd w:id="25"/>
     </w:p>
     <w:p>
       <w:pPr>
@@ -5506,22 +5512,22 @@
       <w:pPr>
         <w:pStyle w:val="Heading2"/>
       </w:pPr>
-      <w:bookmarkStart w:id="30" w:name="_Toc439994677"/>
-      <w:bookmarkStart w:id="31" w:name="_Toc25761442"/>
+      <w:bookmarkStart w:id="30" w:name="_Toc25761442"/>
+      <w:bookmarkStart w:id="31" w:name="_Toc439994677"/>
       <w:r>
         <w:rPr>
           <w:lang w:val="id-ID"/>
         </w:rPr>
         <w:t>Lingkungan Operasi</w:t>
       </w:r>
+      <w:bookmarkEnd w:id="30"/>
+      <w:r>
+        <w:rPr>
+          <w:lang w:val="id-ID"/>
+        </w:rPr>
+        <w:t xml:space="preserve"> </w:t>
+      </w:r>
       <w:bookmarkEnd w:id="31"/>
-      <w:r>
-        <w:rPr>
-          <w:lang w:val="id-ID"/>
-        </w:rPr>
-        <w:t xml:space="preserve"> </w:t>
-      </w:r>
-      <w:bookmarkEnd w:id="30"/>
     </w:p>
     <w:p>
       <w:pPr>
@@ -6866,8 +6872,8 @@
           <w:lang w:val="id-ID"/>
         </w:rPr>
       </w:pPr>
-      <w:bookmarkStart w:id="33" w:name="_Toc439994688"/>
-      <w:bookmarkStart w:id="34" w:name="_Toc25761444"/>
+      <w:bookmarkStart w:id="33" w:name="_Toc25761444"/>
+      <w:bookmarkStart w:id="34" w:name="_Toc439994688"/>
       <w:r>
         <w:rPr>
           <w:lang w:val="id-ID"/>
@@ -6875,7 +6881,7 @@
         <w:lastRenderedPageBreak/>
         <w:t>Use Case Diagram</w:t>
       </w:r>
-      <w:bookmarkEnd w:id="34"/>
+      <w:bookmarkEnd w:id="33"/>
     </w:p>
     <w:p>
       <w:pPr>
@@ -7211,7 +7217,7 @@
         <w:pStyle w:val="Heading2"/>
       </w:pPr>
       <w:bookmarkStart w:id="35" w:name="_Toc25761445"/>
-      <w:bookmarkEnd w:id="33"/>
+      <w:bookmarkEnd w:id="34"/>
       <w:r>
         <w:t>Login</w:t>
       </w:r>
@@ -15490,14 +15496,7 @@
           <w:i w:val="0"/>
           <w:iCs/>
         </w:rPr>
-        <w:t xml:space="preserve"> back up data</w:t>
-      </w:r>
-      <w:r>
-        <w:rPr>
-          <w:i w:val="0"/>
-          <w:iCs/>
-        </w:rPr>
-        <w:t>.</w:t>
+        <w:t xml:space="preserve"> back up data.</w:t>
       </w:r>
       <w:proofErr w:type="gramEnd"/>
     </w:p>
@@ -15639,13 +15638,7 @@
               <w:rPr>
                 <w:i w:val="0"/>
               </w:rPr>
-              <w:t>meng</w:t>
-            </w:r>
-            <w:r>
-              <w:rPr>
-                <w:i w:val="0"/>
-              </w:rPr>
-              <w:t>akses</w:t>
+              <w:t>mengakses</w:t>
             </w:r>
             <w:proofErr w:type="spellEnd"/>
             <w:r>
@@ -15817,13 +15810,7 @@
               <w:rPr>
                 <w:i w:val="0"/>
               </w:rPr>
-              <w:t>men</w:t>
-            </w:r>
-            <w:r>
-              <w:rPr>
-                <w:i w:val="0"/>
-              </w:rPr>
-              <w:t>gunduh</w:t>
+              <w:t>mengunduh</w:t>
             </w:r>
             <w:proofErr w:type="spellEnd"/>
             <w:r>
@@ -18845,7 +18832,7 @@
 </file>
 
 <file path=customXml/itemProps1.xml><?xml version="1.0" encoding="utf-8"?>
-<ds:datastoreItem xmlns:ds="http://schemas.openxmlformats.org/officeDocument/2006/customXml" ds:itemID="{FC427EB1-99A1-46F9-9A67-4C8D08CA7712}">
+<ds:datastoreItem xmlns:ds="http://schemas.openxmlformats.org/officeDocument/2006/customXml" ds:itemID="{65408F4C-DDA6-48E5-B931-9F36CAB3E496}">
   <ds:schemaRefs>
     <ds:schemaRef ds:uri="http://schemas.openxmlformats.org/officeDocument/2006/bibliography"/>
   </ds:schemaRefs>

</xml_diff>